<commit_message>
changes to docx file
</commit_message>
<xml_diff>
--- a/Module 3 Notes.docx
+++ b/Module 3 Notes.docx
@@ -547,8 +547,6 @@
         </w:rPr>
         <w:t>When I write this, it creates a command to create a new branch but I need to confirm it by writing another command in the terminal – git push --set-upstream origin [branch name]</w:t>
       </w:r>
-      <w:bookmarkStart w:id="0" w:name="_GoBack"/>
-      <w:bookmarkEnd w:id="0"/>
     </w:p>
     <w:p>
       <w:pPr>
@@ -579,6 +577,38 @@
           <w:sz w:val="24"/>
         </w:rPr>
       </w:pPr>
+      <w:r>
+        <w:rPr>
+          <w:sz w:val="24"/>
+        </w:rPr>
+        <w:t>Now to merge branches I need to go to the main branch where I want</w:t>
+      </w:r>
+      <w:r>
+        <w:rPr>
+          <w:sz w:val="24"/>
+        </w:rPr>
+        <w:t xml:space="preserve"> to merge other branches with. I can also merge them without going to the main one but it is ideal to go as a beginner.</w:t>
+      </w:r>
+    </w:p>
+    <w:p>
+      <w:pPr>
+        <w:pStyle w:val="ListParagraph"/>
+        <w:numPr>
+          <w:ilvl w:val="0"/>
+          <w:numId w:val="8"/>
+        </w:numPr>
+        <w:rPr>
+          <w:sz w:val="24"/>
+        </w:rPr>
+      </w:pPr>
+      <w:r>
+        <w:rPr>
+          <w:sz w:val="24"/>
+        </w:rPr>
+        <w:t>Dshagljkadhgkdjgl;kdajgl;kadsgkdsj</w:t>
+      </w:r>
+      <w:bookmarkStart w:id="0" w:name="_GoBack"/>
+      <w:bookmarkEnd w:id="0"/>
     </w:p>
     <w:sectPr>
       <w:pgSz w:w="12240" w:h="15840"/>

</xml_diff>